<commit_message>
updated on Aug 23
</commit_message>
<xml_diff>
--- a/assets/SirazumTisha_CV.docx
+++ b/assets/SirazumTisha_CV.docx
@@ -1,6 +1,6 @@
 
 <file path=word/document.xml><?xml version="1.0" encoding="utf-8"?>
-<w:document xmlns:wpc="http://schemas.microsoft.com/office/word/2010/wordprocessingCanvas" xmlns:cx="http://schemas.microsoft.com/office/drawing/2014/chartex" xmlns:cx1="http://schemas.microsoft.com/office/drawing/2015/9/8/chartex" xmlns:cx2="http://schemas.microsoft.com/office/drawing/2015/10/21/chartex" xmlns:cx3="http://schemas.microsoft.com/office/drawing/2016/5/9/chartex" xmlns:cx4="http://schemas.microsoft.com/office/drawing/2016/5/10/chartex" xmlns:cx5="http://schemas.microsoft.com/office/drawing/2016/5/11/chartex" xmlns:cx6="http://schemas.microsoft.com/office/drawing/2016/5/12/chartex" xmlns:cx7="http://schemas.microsoft.com/office/drawing/2016/5/13/chartex" xmlns:cx8="http://schemas.microsoft.com/office/drawing/2016/5/14/chartex" xmlns:mc="http://schemas.openxmlformats.org/markup-compatibility/2006" xmlns:aink="http://schemas.microsoft.com/office/drawing/2016/ink" xmlns:am3d="http://schemas.microsoft.com/office/drawing/2017/model3d" xmlns:o="urn:schemas-microsoft-com:office:office" xmlns:oel="http://schemas.microsoft.com/office/2019/extlst" xmlns:r="http://schemas.openxmlformats.org/officeDocument/2006/relationships" xmlns:m="http://schemas.openxmlformats.org/officeDocument/2006/math" xmlns:v="urn:schemas-microsoft-com:vml" xmlns:wp14="http://schemas.microsoft.com/office/word/2010/wordprocessingDrawing" xmlns:wp="http://schemas.openxmlformats.org/drawingml/2006/wordprocessingDrawing" xmlns:w10="urn:schemas-microsoft-com:office:word" xmlns:w="http://schemas.openxmlformats.org/wordprocessingml/2006/main" xmlns:w14="http://schemas.microsoft.com/office/word/2010/wordml" xmlns:w15="http://schemas.microsoft.com/office/word/2012/wordml" xmlns:w16cex="http://schemas.microsoft.com/office/word/2018/wordml/cex" xmlns:w16cid="http://schemas.microsoft.com/office/word/2016/wordml/cid" xmlns:w16="http://schemas.microsoft.com/office/word/2018/wordml" xmlns:w16du="http://schemas.microsoft.com/office/word/2023/wordml/word16du" xmlns:w16sdtdh="http://schemas.microsoft.com/office/word/2020/wordml/sdtdatahash" xmlns:w16se="http://schemas.microsoft.com/office/word/2015/wordml/symex" xmlns:wpg="http://schemas.microsoft.com/office/word/2010/wordprocessingGroup" xmlns:wpi="http://schemas.microsoft.com/office/word/2010/wordprocessingInk" xmlns:wne="http://schemas.microsoft.com/office/word/2006/wordml" xmlns:wps="http://schemas.microsoft.com/office/word/2010/wordprocessingShape" mc:Ignorable="w14 w15 w16se w16cid w16 w16cex w16sdtdh wp14">
+<w:document xmlns:wpc="http://schemas.microsoft.com/office/word/2010/wordprocessingCanvas" xmlns:cx="http://schemas.microsoft.com/office/drawing/2014/chartex" xmlns:cx1="http://schemas.microsoft.com/office/drawing/2015/9/8/chartex" xmlns:cx2="http://schemas.microsoft.com/office/drawing/2015/10/21/chartex" xmlns:cx3="http://schemas.microsoft.com/office/drawing/2016/5/9/chartex" xmlns:cx4="http://schemas.microsoft.com/office/drawing/2016/5/10/chartex" xmlns:cx5="http://schemas.microsoft.com/office/drawing/2016/5/11/chartex" xmlns:cx6="http://schemas.microsoft.com/office/drawing/2016/5/12/chartex" xmlns:cx7="http://schemas.microsoft.com/office/drawing/2016/5/13/chartex" xmlns:cx8="http://schemas.microsoft.com/office/drawing/2016/5/14/chartex" xmlns:mc="http://schemas.openxmlformats.org/markup-compatibility/2006" xmlns:aink="http://schemas.microsoft.com/office/drawing/2016/ink" xmlns:am3d="http://schemas.microsoft.com/office/drawing/2017/model3d" xmlns:o="urn:schemas-microsoft-com:office:office" xmlns:oel="http://schemas.microsoft.com/office/2019/extlst" xmlns:r="http://schemas.openxmlformats.org/officeDocument/2006/relationships" xmlns:m="http://schemas.openxmlformats.org/officeDocument/2006/math" xmlns:v="urn:schemas-microsoft-com:vml" xmlns:wp14="http://schemas.microsoft.com/office/word/2010/wordprocessingDrawing" xmlns:wp="http://schemas.openxmlformats.org/drawingml/2006/wordprocessingDrawing" xmlns:w10="urn:schemas-microsoft-com:office:word" xmlns:w="http://schemas.openxmlformats.org/wordprocessingml/2006/main" xmlns:w14="http://schemas.microsoft.com/office/word/2010/wordml" xmlns:w15="http://schemas.microsoft.com/office/word/2012/wordml" xmlns:w16cex="http://schemas.microsoft.com/office/word/2018/wordml/cex" xmlns:w16cid="http://schemas.microsoft.com/office/word/2016/wordml/cid" xmlns:w16="http://schemas.microsoft.com/office/word/2018/wordml" xmlns:w16sdtdh="http://schemas.microsoft.com/office/word/2020/wordml/sdtdatahash" xmlns:w16se="http://schemas.microsoft.com/office/word/2015/wordml/symex" xmlns:wpg="http://schemas.microsoft.com/office/word/2010/wordprocessingGroup" xmlns:wpi="http://schemas.microsoft.com/office/word/2010/wordprocessingInk" xmlns:wne="http://schemas.microsoft.com/office/word/2006/wordml" xmlns:wps="http://schemas.microsoft.com/office/word/2010/wordprocessingShape" mc:Ignorable="w14 w15 w16se w16cid w16 w16cex w16sdtdh wp14">
   <w:body>
     <w:p>
       <w:pPr>
@@ -21,20 +21,7 @@
         <w:jc w:val="center"/>
       </w:pPr>
       <w:r>
-        <w:t xml:space="preserve">Ph.D. </w:t>
-      </w:r>
-      <w:r>
-        <w:t>Candidate</w:t>
-      </w:r>
-    </w:p>
-    <w:p>
-      <w:pPr>
-        <w:spacing w:after="0" w:line="259" w:lineRule="auto"/>
-        <w:ind w:right="1"/>
-        <w:jc w:val="center"/>
-      </w:pPr>
-      <w:r>
-        <w:t>Division of Computer Science and Engineering</w:t>
+        <w:t>Assistant Professor</w:t>
       </w:r>
     </w:p>
     <w:p>
@@ -44,19 +31,20 @@
         <w:jc w:val="center"/>
       </w:pPr>
       <w:r>
-        <w:t>Lou</w:t>
-      </w:r>
-      <w:r>
-        <w:t>i</w:t>
-      </w:r>
-      <w:r>
-        <w:t xml:space="preserve">siana State </w:t>
-      </w:r>
-      <w:r>
-        <w:t xml:space="preserve">University, </w:t>
-      </w:r>
-      <w:r>
-        <w:t>Baton Rouge, LA</w:t>
+        <w:t>Department of Mathematics and Computer Science</w:t>
+      </w:r>
+    </w:p>
+    <w:p>
+      <w:pPr>
+        <w:spacing w:after="0" w:line="259" w:lineRule="auto"/>
+        <w:ind w:right="4"/>
+        <w:jc w:val="center"/>
+      </w:pPr>
+      <w:r>
+        <w:t>Rollins College, Winter Park, F</w:t>
+      </w:r>
+      <w:r>
+        <w:t>lorida</w:t>
       </w:r>
     </w:p>
     <w:p>
@@ -73,7 +61,7 @@
           <w:color w:val="0000FF"/>
           <w:u w:val="single" w:color="0000FF"/>
         </w:rPr>
-        <w:t>stisha1@lsu.edu</w:t>
+        <w:t>stisha@rollins.edu</w:t>
       </w:r>
       <w:r>
         <w:t xml:space="preserve">, </w:t>
@@ -222,7 +210,7 @@
               </wp:inline>
             </w:drawing>
           </mc:Choice>
-          <mc:Fallback xmlns:a="http://schemas.openxmlformats.org/drawingml/2006/main">
+          <mc:Fallback xmlns:a="http://schemas.openxmlformats.org/drawingml/2006/main" xmlns:w16du="http://schemas.microsoft.com/office/word/2023/wordml/word16du">
             <w:pict>
               <v:group id="Group 2580" style="width:470.95pt;height:1.44pt;mso-position-horizontal-relative:char;mso-position-vertical-relative:line" coordsize="59810,182">
                 <v:shape id="Shape 3034" style="position:absolute;width:59810;height:182;left:0;top:0;" coordsize="5981065,18288" path="m0,0l5981065,0l5981065,18288l0,18288l0,0">
@@ -273,7 +261,63 @@
           <w:sz w:val="18"/>
         </w:rPr>
         <w:tab/>
-        <w:t xml:space="preserve"> Computer Science  </w:t>
+        <w:t xml:space="preserve"> Computer </w:t>
+      </w:r>
+      <w:proofErr w:type="gramStart"/>
+      <w:r>
+        <w:rPr>
+          <w:sz w:val="18"/>
+        </w:rPr>
+        <w:t xml:space="preserve">Science  </w:t>
+      </w:r>
+      <w:r>
+        <w:rPr>
+          <w:sz w:val="18"/>
+        </w:rPr>
+        <w:tab/>
+      </w:r>
+      <w:proofErr w:type="gramEnd"/>
+      <w:r>
+        <w:rPr>
+          <w:sz w:val="18"/>
+        </w:rPr>
+        <w:t xml:space="preserve"> </w:t>
+      </w:r>
+      <w:r>
+        <w:rPr>
+          <w:sz w:val="18"/>
+        </w:rPr>
+        <w:t xml:space="preserve">      </w:t>
+      </w:r>
+      <w:r>
+        <w:rPr>
+          <w:sz w:val="18"/>
+        </w:rPr>
+        <w:t xml:space="preserve">      </w:t>
+      </w:r>
+      <w:r>
+        <w:rPr>
+          <w:sz w:val="18"/>
+        </w:rPr>
+        <w:t xml:space="preserve">Ph.D., </w:t>
+      </w:r>
+      <w:r>
+        <w:rPr>
+          <w:sz w:val="18"/>
+        </w:rPr>
+        <w:t>2023</w:t>
+      </w:r>
+    </w:p>
+    <w:p>
+      <w:pPr>
+        <w:spacing w:after="44" w:line="389" w:lineRule="auto"/>
+        <w:ind w:left="-5" w:right="0"/>
+      </w:pPr>
+      <w:r>
+        <w:rPr>
+          <w:sz w:val="18"/>
+        </w:rPr>
+        <w:t xml:space="preserve">Louisiana State University, Baton Rouge, LA </w:t>
       </w:r>
       <w:r>
         <w:rPr>
@@ -286,55 +330,8 @@
         <w:rPr>
           <w:sz w:val="18"/>
         </w:rPr>
-        <w:t xml:space="preserve">      </w:t>
-      </w:r>
-      <w:r>
-        <w:rPr>
-          <w:sz w:val="18"/>
-        </w:rPr>
-        <w:t xml:space="preserve">      </w:t>
-      </w:r>
-      <w:r>
-        <w:rPr>
-          <w:sz w:val="18"/>
-        </w:rPr>
-        <w:t xml:space="preserve">Ph.D., </w:t>
-      </w:r>
-      <w:r>
-        <w:rPr>
-          <w:sz w:val="18"/>
-        </w:rPr>
-        <w:t>(</w:t>
-      </w:r>
-      <w:r>
-        <w:rPr>
-          <w:sz w:val="18"/>
-        </w:rPr>
-        <w:t>May, 2023</w:t>
-      </w:r>
-      <w:r>
-        <w:rPr>
-          <w:sz w:val="18"/>
-        </w:rPr>
-        <w:t xml:space="preserve"> (Expected)</w:t>
-      </w:r>
-      <w:r>
-        <w:rPr>
-          <w:sz w:val="18"/>
-        </w:rPr>
-        <w:t>)</w:t>
-      </w:r>
-    </w:p>
-    <w:p>
-      <w:pPr>
-        <w:spacing w:after="44" w:line="389" w:lineRule="auto"/>
-        <w:ind w:left="-5" w:right="0"/>
-      </w:pPr>
-      <w:r>
-        <w:rPr>
-          <w:sz w:val="18"/>
-        </w:rPr>
-        <w:t xml:space="preserve">Louisiana State University, Baton Rouge, LA </w:t>
+        <w:tab/>
+        <w:t xml:space="preserve"> Computer Science   </w:t>
       </w:r>
       <w:r>
         <w:rPr>
@@ -347,20 +344,6 @@
         <w:rPr>
           <w:sz w:val="18"/>
         </w:rPr>
-        <w:tab/>
-        <w:t xml:space="preserve"> Computer Science   </w:t>
-      </w:r>
-      <w:r>
-        <w:rPr>
-          <w:sz w:val="18"/>
-        </w:rPr>
-        <w:tab/>
-        <w:t xml:space="preserve"> </w:t>
-      </w:r>
-      <w:r>
-        <w:rPr>
-          <w:sz w:val="18"/>
-        </w:rPr>
         <w:t xml:space="preserve">      </w:t>
       </w:r>
       <w:r>
@@ -384,30 +367,48 @@
           <w:sz w:val="18"/>
         </w:rPr>
       </w:pPr>
+      <w:proofErr w:type="spellStart"/>
       <w:r>
         <w:rPr>
           <w:sz w:val="16"/>
           <w:szCs w:val="24"/>
         </w:rPr>
-        <w:t xml:space="preserve">Rajshahi University of Engineering &amp; Technology, Bangladesh  </w:t>
-      </w:r>
-      <w:r>
-        <w:rPr>
-          <w:sz w:val="18"/>
-        </w:rPr>
-        <w:tab/>
-      </w:r>
-      <w:r>
-        <w:rPr>
-          <w:sz w:val="18"/>
-        </w:rPr>
-        <w:t xml:space="preserve"> </w:t>
-      </w:r>
+        <w:t>Rajshahi</w:t>
+      </w:r>
+      <w:proofErr w:type="spellEnd"/>
       <w:r>
         <w:rPr>
           <w:sz w:val="16"/>
           <w:szCs w:val="24"/>
         </w:rPr>
+        <w:t xml:space="preserve"> University of Engineering &amp; Technology, </w:t>
+      </w:r>
+      <w:proofErr w:type="gramStart"/>
+      <w:r>
+        <w:rPr>
+          <w:sz w:val="16"/>
+          <w:szCs w:val="24"/>
+        </w:rPr>
+        <w:t xml:space="preserve">Bangladesh  </w:t>
+      </w:r>
+      <w:r>
+        <w:rPr>
+          <w:sz w:val="18"/>
+        </w:rPr>
+        <w:tab/>
+      </w:r>
+      <w:proofErr w:type="gramEnd"/>
+      <w:r>
+        <w:rPr>
+          <w:sz w:val="18"/>
+        </w:rPr>
+        <w:t xml:space="preserve"> </w:t>
+      </w:r>
+      <w:r>
+        <w:rPr>
+          <w:sz w:val="16"/>
+          <w:szCs w:val="24"/>
+        </w:rPr>
         <w:t xml:space="preserve">Computer Science &amp; Engineering  </w:t>
       </w:r>
       <w:r>
@@ -432,7 +433,21 @@
         <w:rPr>
           <w:sz w:val="18"/>
         </w:rPr>
-        <w:t xml:space="preserve">B.Sc.(Engg.), 2014 </w:t>
+        <w:t>B.Sc.(</w:t>
+      </w:r>
+      <w:proofErr w:type="spellStart"/>
+      <w:r>
+        <w:rPr>
+          <w:sz w:val="18"/>
+        </w:rPr>
+        <w:t>Engg</w:t>
+      </w:r>
+      <w:proofErr w:type="spellEnd"/>
+      <w:r>
+        <w:rPr>
+          <w:sz w:val="18"/>
+        </w:rPr>
+        <w:t xml:space="preserve">.), 2014 </w:t>
       </w:r>
     </w:p>
     <w:p>
@@ -545,7 +560,7 @@
               </wp:inline>
             </w:drawing>
           </mc:Choice>
-          <mc:Fallback xmlns:a="http://schemas.openxmlformats.org/drawingml/2006/main">
+          <mc:Fallback xmlns:a="http://schemas.openxmlformats.org/drawingml/2006/main" xmlns:w16du="http://schemas.microsoft.com/office/word/2023/wordml/word16du">
             <w:pict>
               <v:group id="Group 2581" style="width:470.95pt;height:1.44pt;mso-position-horizontal-relative:char;mso-position-vertical-relative:line" coordsize="59810,182">
                 <v:shape id="Shape 3036" style="position:absolute;width:59810;height:182;left:0;top:0;" coordsize="5981065,18288" path="m0,0l5981065,0l5981065,18288l0,18288l0,0">
@@ -569,10 +584,13 @@
         <w:ind w:left="0" w:right="0" w:firstLine="0"/>
       </w:pPr>
       <w:r>
-        <w:t xml:space="preserve">Graduate Teaching Assistant (Instructor in Practice) Louisiana State University    </w:t>
-      </w:r>
-      <w:r>
-        <w:t xml:space="preserve"> Jan 2023 - Present</w:t>
+        <w:t>Assistant Professor                        Rollins College</w:t>
+      </w:r>
+      <w:r>
+        <w:t xml:space="preserve">                                                            Aug 2023 </w:t>
+      </w:r>
+      <w:r>
+        <w:t>- Present</w:t>
       </w:r>
     </w:p>
     <w:p>
@@ -586,6 +604,32 @@
         <w:ind w:left="0" w:right="0" w:firstLine="0"/>
       </w:pPr>
       <w:r>
+        <w:t xml:space="preserve">Graduate Teaching Assistant (Instructor in Practice) Louisiana State University    </w:t>
+      </w:r>
+      <w:r>
+        <w:t xml:space="preserve"> Jan 2023 </w:t>
+      </w:r>
+      <w:r>
+        <w:t>-</w:t>
+      </w:r>
+      <w:r>
+        <w:t xml:space="preserve"> </w:t>
+      </w:r>
+      <w:r>
+        <w:t>May 2023</w:t>
+      </w:r>
+    </w:p>
+    <w:p>
+      <w:pPr>
+        <w:tabs>
+          <w:tab w:val="center" w:pos="4033"/>
+          <w:tab w:val="center" w:pos="5761"/>
+          <w:tab w:val="center" w:pos="6481"/>
+          <w:tab w:val="center" w:pos="8072"/>
+        </w:tabs>
+        <w:ind w:left="0" w:right="0" w:firstLine="0"/>
+      </w:pPr>
+      <w:r>
         <w:t xml:space="preserve">Graduate Research Assistant </w:t>
       </w:r>
       <w:r>
@@ -610,7 +654,7 @@
         <w:t xml:space="preserve">May 2020 </w:t>
       </w:r>
       <w:r>
-        <w:t>–</w:t>
+        <w:t>-</w:t>
       </w:r>
       <w:r>
         <w:t xml:space="preserve"> </w:t>
@@ -641,7 +685,13 @@
       </w:r>
       <w:r>
         <w:tab/>
-        <w:t xml:space="preserve">Aug 2019 - May 2020 </w:t>
+        <w:t xml:space="preserve">Aug 2019 </w:t>
+      </w:r>
+      <w:r>
+        <w:t>-</w:t>
+      </w:r>
+      <w:r>
+        <w:t xml:space="preserve"> May 2020 </w:t>
       </w:r>
     </w:p>
     <w:p>
@@ -685,10 +735,17 @@
         <w:ind w:left="0" w:right="0" w:firstLine="0"/>
       </w:pPr>
       <w:r>
-        <w:t xml:space="preserve">Graduate Research Assistant  </w:t>
+        <w:t xml:space="preserve">Graduate Research </w:t>
+      </w:r>
+      <w:proofErr w:type="gramStart"/>
+      <w:r>
+        <w:t xml:space="preserve">Assistant  </w:t>
       </w:r>
       <w:r>
         <w:tab/>
+      </w:r>
+      <w:proofErr w:type="gramEnd"/>
+      <w:r>
         <w:t xml:space="preserve">Louisiana State University </w:t>
       </w:r>
       <w:r>
@@ -811,7 +868,7 @@
               </wp:inline>
             </w:drawing>
           </mc:Choice>
-          <mc:Fallback xmlns:a="http://schemas.openxmlformats.org/drawingml/2006/main">
+          <mc:Fallback xmlns:a="http://schemas.openxmlformats.org/drawingml/2006/main" xmlns:w16du="http://schemas.microsoft.com/office/word/2023/wordml/word16du">
             <w:pict>
               <v:group id="Group 2582" style="width:470.95pt;height:1.44pt;mso-position-horizontal-relative:char;mso-position-vertical-relative:line" coordsize="59810,182">
                 <v:shape id="Shape 3038" style="position:absolute;width:59810;height:182;left:0;top:0;" coordsize="5981065,18288" path="m0,0l5981065,0l5981065,18288l0,18288l0,0">
@@ -834,7 +891,18 @@
         <w:ind w:left="1065" w:right="0" w:hanging="360"/>
       </w:pPr>
       <w:r>
-        <w:t xml:space="preserve">Instructing Database Management Systems </w:t>
+        <w:t>Instructing</w:t>
+      </w:r>
+      <w:r>
+        <w:t xml:space="preserve"> different Computer Science related </w:t>
+      </w:r>
+      <w:proofErr w:type="gramStart"/>
+      <w:r>
+        <w:t>course</w:t>
+      </w:r>
+      <w:proofErr w:type="gramEnd"/>
+      <w:r>
+        <w:t xml:space="preserve"> </w:t>
       </w:r>
       <w:r>
         <w:t>to undergraduate level.</w:t>
@@ -850,7 +918,28 @@
         <w:ind w:left="1065" w:right="0" w:hanging="360"/>
       </w:pPr>
       <w:r>
-        <w:t xml:space="preserve">Currently developing an automated grading system using machine learning for high school level CS for all course named Introduction to Computational Thinking (ICT). </w:t>
+        <w:t>Developed</w:t>
+      </w:r>
+      <w:r>
+        <w:t xml:space="preserve"> an automated grading system using machine learning for high school level CS</w:t>
+      </w:r>
+      <w:r>
+        <w:t>-</w:t>
+      </w:r>
+      <w:r>
+        <w:t>for</w:t>
+      </w:r>
+      <w:r>
+        <w:t>-</w:t>
+      </w:r>
+      <w:r>
+        <w:t xml:space="preserve"> all </w:t>
+      </w:r>
+      <w:r>
+        <w:t xml:space="preserve">course </w:t>
+      </w:r>
+      <w:r>
+        <w:t xml:space="preserve">named Introduction to Computational Thinking (ICT). </w:t>
       </w:r>
       <w:r>
         <w:t xml:space="preserve">This </w:t>
@@ -902,7 +991,15 @@
         <w:ind w:left="1065" w:right="0" w:hanging="360"/>
       </w:pPr>
       <w:r>
-        <w:t xml:space="preserve">Served as team leader for developing video games in a graduate level course project </w:t>
+        <w:t xml:space="preserve">Served as team leader for developing video games in a graduate level course </w:t>
+      </w:r>
+      <w:proofErr w:type="gramStart"/>
+      <w:r>
+        <w:t>project</w:t>
+      </w:r>
+      <w:proofErr w:type="gramEnd"/>
+      <w:r>
+        <w:t xml:space="preserve"> </w:t>
       </w:r>
     </w:p>
     <w:p>
@@ -1072,7 +1169,7 @@
               </wp:inline>
             </w:drawing>
           </mc:Choice>
-          <mc:Fallback xmlns:a="http://schemas.openxmlformats.org/drawingml/2006/main">
+          <mc:Fallback xmlns:a="http://schemas.openxmlformats.org/drawingml/2006/main" xmlns:w16du="http://schemas.microsoft.com/office/word/2023/wordml/word16du">
             <w:pict>
               <v:group id="Group 2583" style="width:470.95pt;height:1.44pt;mso-position-horizontal-relative:char;mso-position-vertical-relative:line" coordsize="59810,182">
                 <v:shape id="Shape 3040" style="position:absolute;width:59810;height:182;left:0;top:0;" coordsize="5981065,18288" path="m0,0l5981065,0l5981065,18288l0,18288l0,0">
@@ -1143,7 +1240,23 @@
         <w:t>Additional Python Libraries/Math and Stats:</w:t>
       </w:r>
       <w:r>
-        <w:t xml:space="preserve"> Pandas, NumPy, Pygment, Seaborn, TensorFlow, PyTorch, SciPy, OpenCV, Matplotlib, MATLAB </w:t>
+        <w:t xml:space="preserve"> Pandas, NumPy, </w:t>
+      </w:r>
+      <w:proofErr w:type="spellStart"/>
+      <w:r>
+        <w:t>Pygment</w:t>
+      </w:r>
+      <w:proofErr w:type="spellEnd"/>
+      <w:r>
+        <w:t xml:space="preserve">, Seaborn, TensorFlow, </w:t>
+      </w:r>
+      <w:proofErr w:type="spellStart"/>
+      <w:r>
+        <w:t>PyTorch</w:t>
+      </w:r>
+      <w:proofErr w:type="spellEnd"/>
+      <w:r>
+        <w:t xml:space="preserve">, SciPy, OpenCV, Matplotlib, MATLAB </w:t>
       </w:r>
     </w:p>
     <w:p>
@@ -1184,7 +1297,23 @@
         <w:t>Computer Graphics:</w:t>
       </w:r>
       <w:r>
-        <w:t xml:space="preserve">  OpenGL, WebGL, Unity, Blender, MeshLab, Meshmixer, InVesalius </w:t>
+        <w:t xml:space="preserve">  OpenGL, WebGL, Unity, Blender, MeshLab, </w:t>
+      </w:r>
+      <w:proofErr w:type="spellStart"/>
+      <w:r>
+        <w:t>Meshmixer</w:t>
+      </w:r>
+      <w:proofErr w:type="spellEnd"/>
+      <w:r>
+        <w:t xml:space="preserve">, </w:t>
+      </w:r>
+      <w:proofErr w:type="spellStart"/>
+      <w:r>
+        <w:t>InVesalius</w:t>
+      </w:r>
+      <w:proofErr w:type="spellEnd"/>
+      <w:r>
+        <w:t xml:space="preserve"> </w:t>
       </w:r>
     </w:p>
     <w:p>
@@ -1227,7 +1356,15 @@
         <w:t>Documentation:</w:t>
       </w:r>
       <w:r>
-        <w:t xml:space="preserve"> LaTex, Overleaf </w:t>
+        <w:t xml:space="preserve"> </w:t>
+      </w:r>
+      <w:proofErr w:type="spellStart"/>
+      <w:r>
+        <w:t>LaTex</w:t>
+      </w:r>
+      <w:proofErr w:type="spellEnd"/>
+      <w:r>
+        <w:t xml:space="preserve">, Overleaf </w:t>
       </w:r>
     </w:p>
     <w:p>
@@ -1393,7 +1530,7 @@
               </wp:inline>
             </w:drawing>
           </mc:Choice>
-          <mc:Fallback xmlns:a="http://schemas.openxmlformats.org/drawingml/2006/main">
+          <mc:Fallback xmlns:a="http://schemas.openxmlformats.org/drawingml/2006/main" xmlns:w16du="http://schemas.microsoft.com/office/word/2023/wordml/word16du">
             <w:pict>
               <v:group id="Group 2455" style="width:470.95pt;height:1.44pt;mso-position-horizontal-relative:char;mso-position-vertical-relative:line" coordsize="59810,182">
                 <v:shape id="Shape 3042" style="position:absolute;width:59810;height:182;left:0;top:0;" coordsize="5981065,18288" path="m0,0l5981065,0l5981065,18288l0,18288l0,0">
@@ -1521,7 +1658,21 @@
         <w:rPr>
           <w:i/>
         </w:rPr>
-        <w:t>LSU Master's Theses</w:t>
+        <w:t xml:space="preserve">LSU </w:t>
+      </w:r>
+      <w:proofErr w:type="gramStart"/>
+      <w:r>
+        <w:rPr>
+          <w:i/>
+        </w:rPr>
+        <w:t>Master's</w:t>
+      </w:r>
+      <w:proofErr w:type="gramEnd"/>
+      <w:r>
+        <w:rPr>
+          <w:i/>
+        </w:rPr>
+        <w:t xml:space="preserve"> Theses</w:t>
       </w:r>
       <w:r>
         <w:t xml:space="preserve">. 5018. https://digitalcommons.lsu.edu/gradschool_theses/5018 </w:t>
@@ -1634,7 +1785,7 @@
               </wp:inline>
             </w:drawing>
           </mc:Choice>
-          <mc:Fallback xmlns:a="http://schemas.openxmlformats.org/drawingml/2006/main">
+          <mc:Fallback xmlns:a="http://schemas.openxmlformats.org/drawingml/2006/main" xmlns:w16du="http://schemas.microsoft.com/office/word/2023/wordml/word16du">
             <w:pict>
               <v:group id="Group 2456" style="width:470.95pt;height:1.44pt;mso-position-horizontal-relative:char;mso-position-vertical-relative:line" coordsize="59810,182">
                 <v:shape id="Shape 3044" style="position:absolute;width:59810;height:182;left:0;top:0;" coordsize="5981065,18288" path="m0,0l5981065,0l5981065,18288l0,18288l0,0">
@@ -1746,7 +1897,25 @@
           <w:color w:val="auto"/>
           <w:szCs w:val="22"/>
         </w:rPr>
-        <w:t>for preparing data for autograder project.</w:t>
+        <w:t xml:space="preserve">for preparing data for </w:t>
+      </w:r>
+      <w:proofErr w:type="spellStart"/>
+      <w:r>
+        <w:rPr>
+          <w:rFonts w:asciiTheme="minorHAnsi" w:hAnsiTheme="minorHAnsi" w:cstheme="minorHAnsi"/>
+          <w:color w:val="auto"/>
+          <w:szCs w:val="22"/>
+        </w:rPr>
+        <w:t>autograder</w:t>
+      </w:r>
+      <w:proofErr w:type="spellEnd"/>
+      <w:r>
+        <w:rPr>
+          <w:rFonts w:asciiTheme="minorHAnsi" w:hAnsiTheme="minorHAnsi" w:cstheme="minorHAnsi"/>
+          <w:color w:val="auto"/>
+          <w:szCs w:val="22"/>
+        </w:rPr>
+        <w:t xml:space="preserve"> project.</w:t>
       </w:r>
     </w:p>
     <w:p>
@@ -2234,16 +2403,7 @@
           <w:sz w:val="22"/>
           <w:szCs w:val="22"/>
         </w:rPr>
-        <w:t>Improv and Comedy Theatre Teacher Training</w:t>
-      </w:r>
-      <w:r>
-        <w:rPr>
-          <w:rFonts w:asciiTheme="minorHAnsi" w:hAnsiTheme="minorHAnsi" w:cstheme="minorHAnsi"/>
-          <w:bCs/>
-          <w:sz w:val="22"/>
-          <w:szCs w:val="22"/>
-        </w:rPr>
-        <w:t xml:space="preserve"> 2023</w:t>
+        <w:t>Improv and Comedy Theatre Teacher Training 2023</w:t>
       </w:r>
     </w:p>
     <w:p>
@@ -2355,7 +2515,25 @@
           <w:sz w:val="22"/>
           <w:szCs w:val="22"/>
         </w:rPr>
-        <w:t xml:space="preserve"> (WiML)</w:t>
+        <w:t xml:space="preserve"> (</w:t>
+      </w:r>
+      <w:proofErr w:type="spellStart"/>
+      <w:r>
+        <w:rPr>
+          <w:rFonts w:asciiTheme="minorHAnsi" w:hAnsiTheme="minorHAnsi" w:cstheme="minorHAnsi"/>
+          <w:sz w:val="22"/>
+          <w:szCs w:val="22"/>
+        </w:rPr>
+        <w:t>WiML</w:t>
+      </w:r>
+      <w:proofErr w:type="spellEnd"/>
+      <w:r>
+        <w:rPr>
+          <w:rFonts w:asciiTheme="minorHAnsi" w:hAnsiTheme="minorHAnsi" w:cstheme="minorHAnsi"/>
+          <w:sz w:val="22"/>
+          <w:szCs w:val="22"/>
+        </w:rPr>
+        <w:t>)</w:t>
       </w:r>
     </w:p>
     <w:p>
@@ -2494,7 +2672,7 @@
 </file>
 
 <file path=word/endnotes.xml><?xml version="1.0" encoding="utf-8"?>
-<w:endnotes xmlns:wpc="http://schemas.microsoft.com/office/word/2010/wordprocessingCanvas" xmlns:cx="http://schemas.microsoft.com/office/drawing/2014/chartex" xmlns:cx1="http://schemas.microsoft.com/office/drawing/2015/9/8/chartex" xmlns:cx2="http://schemas.microsoft.com/office/drawing/2015/10/21/chartex" xmlns:cx3="http://schemas.microsoft.com/office/drawing/2016/5/9/chartex" xmlns:cx4="http://schemas.microsoft.com/office/drawing/2016/5/10/chartex" xmlns:cx5="http://schemas.microsoft.com/office/drawing/2016/5/11/chartex" xmlns:cx6="http://schemas.microsoft.com/office/drawing/2016/5/12/chartex" xmlns:cx7="http://schemas.microsoft.com/office/drawing/2016/5/13/chartex" xmlns:cx8="http://schemas.microsoft.com/office/drawing/2016/5/14/chartex" xmlns:mc="http://schemas.openxmlformats.org/markup-compatibility/2006" xmlns:aink="http://schemas.microsoft.com/office/drawing/2016/ink" xmlns:am3d="http://schemas.microsoft.com/office/drawing/2017/model3d" xmlns:o="urn:schemas-microsoft-com:office:office" xmlns:oel="http://schemas.microsoft.com/office/2019/extlst" xmlns:r="http://schemas.openxmlformats.org/officeDocument/2006/relationships" xmlns:m="http://schemas.openxmlformats.org/officeDocument/2006/math" xmlns:v="urn:schemas-microsoft-com:vml" xmlns:wp14="http://schemas.microsoft.com/office/word/2010/wordprocessingDrawing" xmlns:wp="http://schemas.openxmlformats.org/drawingml/2006/wordprocessingDrawing" xmlns:w10="urn:schemas-microsoft-com:office:word" xmlns:w="http://schemas.openxmlformats.org/wordprocessingml/2006/main" xmlns:w14="http://schemas.microsoft.com/office/word/2010/wordml" xmlns:w15="http://schemas.microsoft.com/office/word/2012/wordml" xmlns:w16cex="http://schemas.microsoft.com/office/word/2018/wordml/cex" xmlns:w16cid="http://schemas.microsoft.com/office/word/2016/wordml/cid" xmlns:w16="http://schemas.microsoft.com/office/word/2018/wordml" xmlns:w16du="http://schemas.microsoft.com/office/word/2023/wordml/word16du" xmlns:w16sdtdh="http://schemas.microsoft.com/office/word/2020/wordml/sdtdatahash" xmlns:w16se="http://schemas.microsoft.com/office/word/2015/wordml/symex" xmlns:wpg="http://schemas.microsoft.com/office/word/2010/wordprocessingGroup" xmlns:wpi="http://schemas.microsoft.com/office/word/2010/wordprocessingInk" xmlns:wne="http://schemas.microsoft.com/office/word/2006/wordml" xmlns:wps="http://schemas.microsoft.com/office/word/2010/wordprocessingShape" mc:Ignorable="w14 w15 w16se w16cid w16 w16cex w16sdtdh wp14">
+<w:endnotes xmlns:wpc="http://schemas.microsoft.com/office/word/2010/wordprocessingCanvas" xmlns:cx="http://schemas.microsoft.com/office/drawing/2014/chartex" xmlns:cx1="http://schemas.microsoft.com/office/drawing/2015/9/8/chartex" xmlns:cx2="http://schemas.microsoft.com/office/drawing/2015/10/21/chartex" xmlns:cx3="http://schemas.microsoft.com/office/drawing/2016/5/9/chartex" xmlns:cx4="http://schemas.microsoft.com/office/drawing/2016/5/10/chartex" xmlns:cx5="http://schemas.microsoft.com/office/drawing/2016/5/11/chartex" xmlns:cx6="http://schemas.microsoft.com/office/drawing/2016/5/12/chartex" xmlns:cx7="http://schemas.microsoft.com/office/drawing/2016/5/13/chartex" xmlns:cx8="http://schemas.microsoft.com/office/drawing/2016/5/14/chartex" xmlns:mc="http://schemas.openxmlformats.org/markup-compatibility/2006" xmlns:aink="http://schemas.microsoft.com/office/drawing/2016/ink" xmlns:am3d="http://schemas.microsoft.com/office/drawing/2017/model3d" xmlns:o="urn:schemas-microsoft-com:office:office" xmlns:oel="http://schemas.microsoft.com/office/2019/extlst" xmlns:r="http://schemas.openxmlformats.org/officeDocument/2006/relationships" xmlns:m="http://schemas.openxmlformats.org/officeDocument/2006/math" xmlns:v="urn:schemas-microsoft-com:vml" xmlns:wp14="http://schemas.microsoft.com/office/word/2010/wordprocessingDrawing" xmlns:wp="http://schemas.openxmlformats.org/drawingml/2006/wordprocessingDrawing" xmlns:w10="urn:schemas-microsoft-com:office:word" xmlns:w="http://schemas.openxmlformats.org/wordprocessingml/2006/main" xmlns:w14="http://schemas.microsoft.com/office/word/2010/wordml" xmlns:w15="http://schemas.microsoft.com/office/word/2012/wordml" xmlns:w16cex="http://schemas.microsoft.com/office/word/2018/wordml/cex" xmlns:w16cid="http://schemas.microsoft.com/office/word/2016/wordml/cid" xmlns:w16="http://schemas.microsoft.com/office/word/2018/wordml" xmlns:w16sdtdh="http://schemas.microsoft.com/office/word/2020/wordml/sdtdatahash" xmlns:w16se="http://schemas.microsoft.com/office/word/2015/wordml/symex" xmlns:wpg="http://schemas.microsoft.com/office/word/2010/wordprocessingGroup" xmlns:wpi="http://schemas.microsoft.com/office/word/2010/wordprocessingInk" xmlns:wne="http://schemas.microsoft.com/office/word/2006/wordml" xmlns:wps="http://schemas.microsoft.com/office/word/2010/wordprocessingShape" mc:Ignorable="w14 w15 w16se w16cid w16 w16cex w16sdtdh wp14">
   <w:endnote w:type="separator" w:id="-1">
     <w:p>
       <w:pPr>
@@ -2519,7 +2697,7 @@
 </file>
 
 <file path=word/footnotes.xml><?xml version="1.0" encoding="utf-8"?>
-<w:footnotes xmlns:wpc="http://schemas.microsoft.com/office/word/2010/wordprocessingCanvas" xmlns:cx="http://schemas.microsoft.com/office/drawing/2014/chartex" xmlns:cx1="http://schemas.microsoft.com/office/drawing/2015/9/8/chartex" xmlns:cx2="http://schemas.microsoft.com/office/drawing/2015/10/21/chartex" xmlns:cx3="http://schemas.microsoft.com/office/drawing/2016/5/9/chartex" xmlns:cx4="http://schemas.microsoft.com/office/drawing/2016/5/10/chartex" xmlns:cx5="http://schemas.microsoft.com/office/drawing/2016/5/11/chartex" xmlns:cx6="http://schemas.microsoft.com/office/drawing/2016/5/12/chartex" xmlns:cx7="http://schemas.microsoft.com/office/drawing/2016/5/13/chartex" xmlns:cx8="http://schemas.microsoft.com/office/drawing/2016/5/14/chartex" xmlns:mc="http://schemas.openxmlformats.org/markup-compatibility/2006" xmlns:aink="http://schemas.microsoft.com/office/drawing/2016/ink" xmlns:am3d="http://schemas.microsoft.com/office/drawing/2017/model3d" xmlns:o="urn:schemas-microsoft-com:office:office" xmlns:oel="http://schemas.microsoft.com/office/2019/extlst" xmlns:r="http://schemas.openxmlformats.org/officeDocument/2006/relationships" xmlns:m="http://schemas.openxmlformats.org/officeDocument/2006/math" xmlns:v="urn:schemas-microsoft-com:vml" xmlns:wp14="http://schemas.microsoft.com/office/word/2010/wordprocessingDrawing" xmlns:wp="http://schemas.openxmlformats.org/drawingml/2006/wordprocessingDrawing" xmlns:w10="urn:schemas-microsoft-com:office:word" xmlns:w="http://schemas.openxmlformats.org/wordprocessingml/2006/main" xmlns:w14="http://schemas.microsoft.com/office/word/2010/wordml" xmlns:w15="http://schemas.microsoft.com/office/word/2012/wordml" xmlns:w16cex="http://schemas.microsoft.com/office/word/2018/wordml/cex" xmlns:w16cid="http://schemas.microsoft.com/office/word/2016/wordml/cid" xmlns:w16="http://schemas.microsoft.com/office/word/2018/wordml" xmlns:w16du="http://schemas.microsoft.com/office/word/2023/wordml/word16du" xmlns:w16sdtdh="http://schemas.microsoft.com/office/word/2020/wordml/sdtdatahash" xmlns:w16se="http://schemas.microsoft.com/office/word/2015/wordml/symex" xmlns:wpg="http://schemas.microsoft.com/office/word/2010/wordprocessingGroup" xmlns:wpi="http://schemas.microsoft.com/office/word/2010/wordprocessingInk" xmlns:wne="http://schemas.microsoft.com/office/word/2006/wordml" xmlns:wps="http://schemas.microsoft.com/office/word/2010/wordprocessingShape" mc:Ignorable="w14 w15 w16se w16cid w16 w16cex w16sdtdh wp14">
+<w:footnotes xmlns:wpc="http://schemas.microsoft.com/office/word/2010/wordprocessingCanvas" xmlns:cx="http://schemas.microsoft.com/office/drawing/2014/chartex" xmlns:cx1="http://schemas.microsoft.com/office/drawing/2015/9/8/chartex" xmlns:cx2="http://schemas.microsoft.com/office/drawing/2015/10/21/chartex" xmlns:cx3="http://schemas.microsoft.com/office/drawing/2016/5/9/chartex" xmlns:cx4="http://schemas.microsoft.com/office/drawing/2016/5/10/chartex" xmlns:cx5="http://schemas.microsoft.com/office/drawing/2016/5/11/chartex" xmlns:cx6="http://schemas.microsoft.com/office/drawing/2016/5/12/chartex" xmlns:cx7="http://schemas.microsoft.com/office/drawing/2016/5/13/chartex" xmlns:cx8="http://schemas.microsoft.com/office/drawing/2016/5/14/chartex" xmlns:mc="http://schemas.openxmlformats.org/markup-compatibility/2006" xmlns:aink="http://schemas.microsoft.com/office/drawing/2016/ink" xmlns:am3d="http://schemas.microsoft.com/office/drawing/2017/model3d" xmlns:o="urn:schemas-microsoft-com:office:office" xmlns:oel="http://schemas.microsoft.com/office/2019/extlst" xmlns:r="http://schemas.openxmlformats.org/officeDocument/2006/relationships" xmlns:m="http://schemas.openxmlformats.org/officeDocument/2006/math" xmlns:v="urn:schemas-microsoft-com:vml" xmlns:wp14="http://schemas.microsoft.com/office/word/2010/wordprocessingDrawing" xmlns:wp="http://schemas.openxmlformats.org/drawingml/2006/wordprocessingDrawing" xmlns:w10="urn:schemas-microsoft-com:office:word" xmlns:w="http://schemas.openxmlformats.org/wordprocessingml/2006/main" xmlns:w14="http://schemas.microsoft.com/office/word/2010/wordml" xmlns:w15="http://schemas.microsoft.com/office/word/2012/wordml" xmlns:w16cex="http://schemas.microsoft.com/office/word/2018/wordml/cex" xmlns:w16cid="http://schemas.microsoft.com/office/word/2016/wordml/cid" xmlns:w16="http://schemas.microsoft.com/office/word/2018/wordml" xmlns:w16sdtdh="http://schemas.microsoft.com/office/word/2020/wordml/sdtdatahash" xmlns:w16se="http://schemas.microsoft.com/office/word/2015/wordml/symex" xmlns:wpg="http://schemas.microsoft.com/office/word/2010/wordprocessingGroup" xmlns:wpi="http://schemas.microsoft.com/office/word/2010/wordprocessingInk" xmlns:wne="http://schemas.microsoft.com/office/word/2006/wordml" xmlns:wps="http://schemas.microsoft.com/office/word/2010/wordprocessingShape" mc:Ignorable="w14 w15 w16se w16cid w16 w16cex w16sdtdh wp14">
   <w:footnote w:type="separator" w:id="-1">
     <w:p>
       <w:pPr>
@@ -2544,7 +2722,7 @@
 </file>
 
 <file path=word/numbering.xml><?xml version="1.0" encoding="utf-8"?>
-<w:numbering xmlns:wpc="http://schemas.microsoft.com/office/word/2010/wordprocessingCanvas" xmlns:cx="http://schemas.microsoft.com/office/drawing/2014/chartex" xmlns:cx1="http://schemas.microsoft.com/office/drawing/2015/9/8/chartex" xmlns:cx2="http://schemas.microsoft.com/office/drawing/2015/10/21/chartex" xmlns:cx3="http://schemas.microsoft.com/office/drawing/2016/5/9/chartex" xmlns:cx4="http://schemas.microsoft.com/office/drawing/2016/5/10/chartex" xmlns:cx5="http://schemas.microsoft.com/office/drawing/2016/5/11/chartex" xmlns:cx6="http://schemas.microsoft.com/office/drawing/2016/5/12/chartex" xmlns:cx7="http://schemas.microsoft.com/office/drawing/2016/5/13/chartex" xmlns:cx8="http://schemas.microsoft.com/office/drawing/2016/5/14/chartex" xmlns:mc="http://schemas.openxmlformats.org/markup-compatibility/2006" xmlns:aink="http://schemas.microsoft.com/office/drawing/2016/ink" xmlns:am3d="http://schemas.microsoft.com/office/drawing/2017/model3d" xmlns:o="urn:schemas-microsoft-com:office:office" xmlns:oel="http://schemas.microsoft.com/office/2019/extlst" xmlns:r="http://schemas.openxmlformats.org/officeDocument/2006/relationships" xmlns:m="http://schemas.openxmlformats.org/officeDocument/2006/math" xmlns:v="urn:schemas-microsoft-com:vml" xmlns:wp14="http://schemas.microsoft.com/office/word/2010/wordprocessingDrawing" xmlns:wp="http://schemas.openxmlformats.org/drawingml/2006/wordprocessingDrawing" xmlns:w10="urn:schemas-microsoft-com:office:word" xmlns:w="http://schemas.openxmlformats.org/wordprocessingml/2006/main" xmlns:w14="http://schemas.microsoft.com/office/word/2010/wordml" xmlns:w15="http://schemas.microsoft.com/office/word/2012/wordml" xmlns:w16cex="http://schemas.microsoft.com/office/word/2018/wordml/cex" xmlns:w16cid="http://schemas.microsoft.com/office/word/2016/wordml/cid" xmlns:w16="http://schemas.microsoft.com/office/word/2018/wordml" xmlns:w16du="http://schemas.microsoft.com/office/word/2023/wordml/word16du" xmlns:w16sdtdh="http://schemas.microsoft.com/office/word/2020/wordml/sdtdatahash" xmlns:w16se="http://schemas.microsoft.com/office/word/2015/wordml/symex" xmlns:wpg="http://schemas.microsoft.com/office/word/2010/wordprocessingGroup" xmlns:wpi="http://schemas.microsoft.com/office/word/2010/wordprocessingInk" xmlns:wne="http://schemas.microsoft.com/office/word/2006/wordml" xmlns:wps="http://schemas.microsoft.com/office/word/2010/wordprocessingShape" mc:Ignorable="w14 w15 w16se w16cid w16 w16cex w16sdtdh wp14">
+<w:numbering xmlns:wpc="http://schemas.microsoft.com/office/word/2010/wordprocessingCanvas" xmlns:cx="http://schemas.microsoft.com/office/drawing/2014/chartex" xmlns:cx1="http://schemas.microsoft.com/office/drawing/2015/9/8/chartex" xmlns:cx2="http://schemas.microsoft.com/office/drawing/2015/10/21/chartex" xmlns:cx3="http://schemas.microsoft.com/office/drawing/2016/5/9/chartex" xmlns:cx4="http://schemas.microsoft.com/office/drawing/2016/5/10/chartex" xmlns:cx5="http://schemas.microsoft.com/office/drawing/2016/5/11/chartex" xmlns:cx6="http://schemas.microsoft.com/office/drawing/2016/5/12/chartex" xmlns:cx7="http://schemas.microsoft.com/office/drawing/2016/5/13/chartex" xmlns:cx8="http://schemas.microsoft.com/office/drawing/2016/5/14/chartex" xmlns:mc="http://schemas.openxmlformats.org/markup-compatibility/2006" xmlns:aink="http://schemas.microsoft.com/office/drawing/2016/ink" xmlns:am3d="http://schemas.microsoft.com/office/drawing/2017/model3d" xmlns:o="urn:schemas-microsoft-com:office:office" xmlns:oel="http://schemas.microsoft.com/office/2019/extlst" xmlns:r="http://schemas.openxmlformats.org/officeDocument/2006/relationships" xmlns:m="http://schemas.openxmlformats.org/officeDocument/2006/math" xmlns:v="urn:schemas-microsoft-com:vml" xmlns:wp14="http://schemas.microsoft.com/office/word/2010/wordprocessingDrawing" xmlns:wp="http://schemas.openxmlformats.org/drawingml/2006/wordprocessingDrawing" xmlns:w10="urn:schemas-microsoft-com:office:word" xmlns:w="http://schemas.openxmlformats.org/wordprocessingml/2006/main" xmlns:w14="http://schemas.microsoft.com/office/word/2010/wordml" xmlns:w15="http://schemas.microsoft.com/office/word/2012/wordml" xmlns:w16cex="http://schemas.microsoft.com/office/word/2018/wordml/cex" xmlns:w16cid="http://schemas.microsoft.com/office/word/2016/wordml/cid" xmlns:w16="http://schemas.microsoft.com/office/word/2018/wordml" xmlns:w16sdtdh="http://schemas.microsoft.com/office/word/2020/wordml/sdtdatahash" xmlns:w16se="http://schemas.microsoft.com/office/word/2015/wordml/symex" xmlns:wpg="http://schemas.microsoft.com/office/word/2010/wordprocessingGroup" xmlns:wpi="http://schemas.microsoft.com/office/word/2010/wordprocessingInk" xmlns:wne="http://schemas.microsoft.com/office/word/2006/wordml" xmlns:wps="http://schemas.microsoft.com/office/word/2010/wordprocessingShape" mc:Ignorable="w14 w15 w16se w16cid w16 w16cex w16sdtdh wp14">
   <w:abstractNum w:abstractNumId="0" w15:restartNumberingAfterBreak="0">
     <w:nsid w:val="00E03934"/>
     <w:multiLevelType w:val="hybridMultilevel"/>

</xml_diff>